<commit_message>
add select multiply chairs in report, fix doc
</commit_message>
<xml_diff>
--- a/Диплом/Аннотация_Диплом_Фурсов_2020.docx
+++ b/Диплом/Аннотация_Диплом_Фурсов_2020.docx
@@ -13,12 +13,24 @@
           <w:b/>
         </w:rPr>
       </w:pPr>
+      <w:proofErr w:type="spellStart"/>
+      <w:proofErr w:type="gramStart"/>
       <w:r>
         <w:rPr>
           <w:b/>
         </w:rPr>
+        <w:t>й</w:t>
+      </w:r>
+      <w:bookmarkStart w:id="0" w:name="_GoBack"/>
+      <w:bookmarkEnd w:id="0"/>
+      <w:r>
+        <w:rPr>
+          <w:b/>
+        </w:rPr>
         <w:t>АННОТАЦИЯ</w:t>
       </w:r>
+      <w:proofErr w:type="spellEnd"/>
+      <w:proofErr w:type="gramEnd"/>
     </w:p>
     <w:p>
       <w:pPr>
@@ -1032,8 +1044,6 @@
         </w:rPr>
         <w:t>.</w:t>
       </w:r>
-      <w:bookmarkStart w:id="0" w:name="_GoBack"/>
-      <w:bookmarkEnd w:id="0"/>
     </w:p>
     <w:sectPr>
       <w:pgSz w:w="11907" w:h="16839" w:code="9"/>

</xml_diff>